<commit_message>
2018/6/10 Rearranged file names and file structures.
</commit_message>
<xml_diff>
--- a/Documents/Design Introduction.docx
+++ b/Documents/Design Introduction.docx
@@ -306,9 +306,16 @@
       <w:r>
         <w:t>[</w:t>
       </w:r>
-      <w:r>
-        <w:t>Common</w:t>
-      </w:r>
+      <w:proofErr w:type="spellStart"/>
+      <w:r>
+        <w:t>Algebra</w:t>
+      </w:r>
+      <w:bookmarkStart w:id="0" w:name="_GoBack"/>
+      <w:bookmarkEnd w:id="0"/>
+      <w:r>
+        <w:t>Systems</w:t>
+      </w:r>
+      <w:proofErr w:type="spellEnd"/>
       <w:r>
         <w:t>]</w:t>
       </w:r>
@@ -340,9 +347,9 @@
         </w:rPr>
         <w:drawing>
           <wp:inline distT="0" distB="0" distL="0" distR="0">
-            <wp:extent cx="5274310" cy="4097020"/>
+            <wp:extent cx="5274310" cy="5274310"/>
             <wp:effectExtent l="0" t="0" r="0" b="0"/>
-            <wp:docPr id="2" name="图片 2"/>
+            <wp:docPr id="4" name="图片 4"/>
             <wp:cNvGraphicFramePr>
               <a:graphicFrameLocks xmlns:a="http://schemas.openxmlformats.org/drawingml/2006/main" noChangeAspect="1"/>
             </wp:cNvGraphicFramePr>
@@ -350,7 +357,7 @@
               <a:graphicData uri="http://schemas.openxmlformats.org/drawingml/2006/picture">
                 <pic:pic xmlns:pic="http://schemas.openxmlformats.org/drawingml/2006/picture">
                   <pic:nvPicPr>
-                    <pic:cNvPr id="2" name="Common_Packages.png"/>
+                    <pic:cNvPr id="4" name="AlgebraSystems_Packages.png"/>
                     <pic:cNvPicPr/>
                   </pic:nvPicPr>
                   <pic:blipFill>
@@ -368,7 +375,7 @@
                   <pic:spPr>
                     <a:xfrm>
                       <a:off x="0" y="0"/>
-                      <a:ext cx="5274310" cy="4097020"/>
+                      <a:ext cx="5274310" cy="5274310"/>
                     </a:xfrm>
                     <a:prstGeom prst="rect">
                       <a:avLst/>
@@ -543,10 +550,7 @@
         <w:br w:type="page"/>
       </w:r>
     </w:p>
-    <w:p>
-      <w:bookmarkStart w:id="0" w:name="_GoBack"/>
-      <w:bookmarkEnd w:id="0"/>
-    </w:p>
+    <w:p/>
     <w:sectPr>
       <w:pgSz w:w="11906" w:h="16838"/>
       <w:pgMar w:top="1440" w:right="1800" w:bottom="1440" w:left="1800" w:header="851" w:footer="992" w:gutter="0"/>

</xml_diff>